<commit_message>
dopolnil sem word(za sebe)
</commit_message>
<xml_diff>
--- a/SMV Projekt.docx
+++ b/SMV Projekt.docx
@@ -411,68 +411,114 @@
           <w:szCs w:val="28"/>
         </w:rPr>
       </w:pPr>
-    </w:p>
-    <w:p>
-      <w:pPr>
-        <w:rPr>
-          <w:sz w:val="28"/>
-          <w:szCs w:val="28"/>
-        </w:rPr>
-      </w:pPr>
-    </w:p>
-    <w:p>
-      <w:pPr>
-        <w:rPr>
-          <w:sz w:val="28"/>
-          <w:szCs w:val="28"/>
-        </w:rPr>
-      </w:pPr>
-    </w:p>
-    <w:p>
-      <w:pPr>
-        <w:rPr>
-          <w:sz w:val="28"/>
-          <w:szCs w:val="28"/>
-        </w:rPr>
-      </w:pPr>
-    </w:p>
-    <w:p>
-      <w:pPr>
-        <w:rPr>
-          <w:sz w:val="28"/>
-          <w:szCs w:val="28"/>
-        </w:rPr>
-      </w:pPr>
-    </w:p>
-    <w:p>
-      <w:pPr>
-        <w:rPr>
-          <w:sz w:val="28"/>
-          <w:szCs w:val="28"/>
-        </w:rPr>
-      </w:pPr>
-    </w:p>
-    <w:p>
-      <w:pPr>
-        <w:rPr>
-          <w:sz w:val="28"/>
-          <w:szCs w:val="28"/>
-        </w:rPr>
-      </w:pPr>
-    </w:p>
-    <w:p>
-      <w:pPr>
-        <w:rPr>
-          <w:sz w:val="28"/>
-          <w:szCs w:val="28"/>
-        </w:rPr>
-      </w:pPr>
-      <w:r>
-        <w:rPr>
-          <w:sz w:val="28"/>
-          <w:szCs w:val="28"/>
-        </w:rPr>
-        <w:lastRenderedPageBreak/>
+      <w:r>
+        <w:rPr>
+          <w:sz w:val="28"/>
+          <w:szCs w:val="28"/>
+        </w:rPr>
+        <w:t xml:space="preserve">V </w:t>
+      </w:r>
+      <w:proofErr w:type="spellStart"/>
+      <w:r>
+        <w:rPr>
+          <w:sz w:val="28"/>
+          <w:szCs w:val="28"/>
+        </w:rPr>
+        <w:t>figmi</w:t>
+      </w:r>
+      <w:proofErr w:type="spellEnd"/>
+      <w:r>
+        <w:rPr>
+          <w:sz w:val="28"/>
+          <w:szCs w:val="28"/>
+        </w:rPr>
+        <w:t xml:space="preserve"> sem </w:t>
+      </w:r>
+      <w:proofErr w:type="spellStart"/>
+      <w:r>
+        <w:rPr>
+          <w:sz w:val="28"/>
+          <w:szCs w:val="28"/>
+        </w:rPr>
+        <w:t>zacel</w:t>
+      </w:r>
+      <w:proofErr w:type="spellEnd"/>
+      <w:r>
+        <w:rPr>
+          <w:sz w:val="28"/>
+          <w:szCs w:val="28"/>
+        </w:rPr>
+        <w:t xml:space="preserve"> izdelovati izgled spletne strani. Naredil sem prijavno stran in njen zgled pokazal mojima sodelavcema, ki sta ocenila izgled in dodala pripombe. Ce so kakšne pripombe bile sem jih na spletni strani popravil</w:t>
+      </w:r>
+    </w:p>
+    <w:p>
+      <w:pPr>
+        <w:rPr>
+          <w:sz w:val="28"/>
+          <w:szCs w:val="28"/>
+        </w:rPr>
+      </w:pPr>
+    </w:p>
+    <w:p>
+      <w:pPr>
+        <w:rPr>
+          <w:sz w:val="28"/>
+          <w:szCs w:val="28"/>
+        </w:rPr>
+      </w:pPr>
+    </w:p>
+    <w:p>
+      <w:pPr>
+        <w:rPr>
+          <w:sz w:val="28"/>
+          <w:szCs w:val="28"/>
+        </w:rPr>
+      </w:pPr>
+    </w:p>
+    <w:p>
+      <w:pPr>
+        <w:rPr>
+          <w:sz w:val="28"/>
+          <w:szCs w:val="28"/>
+        </w:rPr>
+      </w:pPr>
+    </w:p>
+    <w:p>
+      <w:pPr>
+        <w:rPr>
+          <w:sz w:val="28"/>
+          <w:szCs w:val="28"/>
+        </w:rPr>
+      </w:pPr>
+    </w:p>
+    <w:p>
+      <w:pPr>
+        <w:rPr>
+          <w:sz w:val="28"/>
+          <w:szCs w:val="28"/>
+        </w:rPr>
+      </w:pPr>
+    </w:p>
+    <w:p>
+      <w:pPr>
+        <w:rPr>
+          <w:sz w:val="28"/>
+          <w:szCs w:val="28"/>
+        </w:rPr>
+      </w:pPr>
+    </w:p>
+    <w:p>
+      <w:pPr>
+        <w:rPr>
+          <w:sz w:val="28"/>
+          <w:szCs w:val="28"/>
+        </w:rPr>
+      </w:pPr>
+      <w:r>
+        <w:rPr>
+          <w:sz w:val="28"/>
+          <w:szCs w:val="28"/>
+        </w:rPr>
         <w:t>9. 9. 2025</w:t>
       </w:r>
     </w:p>
@@ -671,6 +717,204 @@
           <w:szCs w:val="28"/>
         </w:rPr>
         <w:t>:</w:t>
+      </w:r>
+    </w:p>
+    <w:p>
+      <w:pPr>
+        <w:rPr>
+          <w:sz w:val="28"/>
+          <w:szCs w:val="28"/>
+        </w:rPr>
+      </w:pPr>
+      <w:r>
+        <w:rPr>
+          <w:sz w:val="28"/>
+          <w:szCs w:val="28"/>
+        </w:rPr>
+        <w:t xml:space="preserve">Danes sem </w:t>
+      </w:r>
+      <w:proofErr w:type="spellStart"/>
+      <w:r>
+        <w:rPr>
+          <w:sz w:val="28"/>
+          <w:szCs w:val="28"/>
+        </w:rPr>
+        <w:t>dokoncal</w:t>
+      </w:r>
+      <w:proofErr w:type="spellEnd"/>
+      <w:r>
+        <w:rPr>
+          <w:sz w:val="28"/>
+          <w:szCs w:val="28"/>
+        </w:rPr>
+        <w:t xml:space="preserve"> se </w:t>
+      </w:r>
+      <w:proofErr w:type="spellStart"/>
+      <w:r>
+        <w:rPr>
+          <w:sz w:val="28"/>
+          <w:szCs w:val="28"/>
+        </w:rPr>
+        <w:t>vecino</w:t>
+      </w:r>
+      <w:proofErr w:type="spellEnd"/>
+      <w:r>
+        <w:rPr>
+          <w:sz w:val="28"/>
+          <w:szCs w:val="28"/>
+        </w:rPr>
+        <w:t xml:space="preserve"> drugih strani, ki smo zaenkrat ugotovili, da jih rabimo. </w:t>
+      </w:r>
+      <w:proofErr w:type="spellStart"/>
+      <w:r>
+        <w:rPr>
+          <w:sz w:val="28"/>
+          <w:szCs w:val="28"/>
+        </w:rPr>
+        <w:t>Zacel</w:t>
+      </w:r>
+      <w:proofErr w:type="spellEnd"/>
+      <w:r>
+        <w:rPr>
+          <w:sz w:val="28"/>
+          <w:szCs w:val="28"/>
+        </w:rPr>
+        <w:t xml:space="preserve"> sem pa jih tudi upodabljati v html obliki. Spletno stran za prijavo sem </w:t>
+      </w:r>
+      <w:proofErr w:type="spellStart"/>
+      <w:r>
+        <w:rPr>
+          <w:sz w:val="28"/>
+          <w:szCs w:val="28"/>
+        </w:rPr>
+        <w:t>ze</w:t>
+      </w:r>
+      <w:proofErr w:type="spellEnd"/>
+      <w:r>
+        <w:rPr>
+          <w:sz w:val="28"/>
+          <w:szCs w:val="28"/>
+        </w:rPr>
+        <w:t xml:space="preserve"> naredil v html in jo je moj </w:t>
+      </w:r>
+      <w:proofErr w:type="spellStart"/>
+      <w:r>
+        <w:rPr>
+          <w:sz w:val="28"/>
+          <w:szCs w:val="28"/>
+        </w:rPr>
+        <w:t>sodelovec</w:t>
+      </w:r>
+      <w:proofErr w:type="spellEnd"/>
+      <w:r>
+        <w:rPr>
+          <w:sz w:val="28"/>
+          <w:szCs w:val="28"/>
+        </w:rPr>
+        <w:t xml:space="preserve"> </w:t>
+      </w:r>
+      <w:proofErr w:type="spellStart"/>
+      <w:r>
+        <w:rPr>
+          <w:sz w:val="28"/>
+          <w:szCs w:val="28"/>
+        </w:rPr>
+        <w:t>ze</w:t>
+      </w:r>
+      <w:proofErr w:type="spellEnd"/>
+      <w:r>
+        <w:rPr>
+          <w:sz w:val="28"/>
+          <w:szCs w:val="28"/>
+        </w:rPr>
+        <w:t xml:space="preserve"> </w:t>
+      </w:r>
+      <w:proofErr w:type="spellStart"/>
+      <w:r>
+        <w:rPr>
+          <w:sz w:val="28"/>
+          <w:szCs w:val="28"/>
+        </w:rPr>
+        <w:t>povezeval</w:t>
+      </w:r>
+      <w:proofErr w:type="spellEnd"/>
+      <w:r>
+        <w:rPr>
+          <w:sz w:val="28"/>
+          <w:szCs w:val="28"/>
+        </w:rPr>
+        <w:t xml:space="preserve"> z </w:t>
+      </w:r>
+      <w:proofErr w:type="spellStart"/>
+      <w:r>
+        <w:rPr>
+          <w:sz w:val="28"/>
+          <w:szCs w:val="28"/>
+        </w:rPr>
+        <w:t>php</w:t>
+      </w:r>
+      <w:proofErr w:type="spellEnd"/>
+      <w:r>
+        <w:rPr>
+          <w:sz w:val="28"/>
+          <w:szCs w:val="28"/>
+        </w:rPr>
+        <w:t xml:space="preserve">. Prijavili smo se tudi v </w:t>
+      </w:r>
+      <w:proofErr w:type="spellStart"/>
+      <w:r>
+        <w:rPr>
+          <w:sz w:val="28"/>
+          <w:szCs w:val="28"/>
+        </w:rPr>
+        <w:t>Github</w:t>
+      </w:r>
+      <w:proofErr w:type="spellEnd"/>
+      <w:r>
+        <w:rPr>
+          <w:sz w:val="28"/>
+          <w:szCs w:val="28"/>
+        </w:rPr>
+        <w:t xml:space="preserve">, kjer naju je </w:t>
+      </w:r>
+      <w:proofErr w:type="spellStart"/>
+      <w:r>
+        <w:rPr>
+          <w:sz w:val="28"/>
+          <w:szCs w:val="28"/>
+        </w:rPr>
+        <w:t>vzdrzevalec</w:t>
+      </w:r>
+      <w:proofErr w:type="spellEnd"/>
+      <w:r>
+        <w:rPr>
+          <w:sz w:val="28"/>
+          <w:szCs w:val="28"/>
+        </w:rPr>
+        <w:t xml:space="preserve"> povabil v </w:t>
+      </w:r>
+      <w:proofErr w:type="spellStart"/>
+      <w:r>
+        <w:rPr>
+          <w:sz w:val="28"/>
+          <w:szCs w:val="28"/>
+        </w:rPr>
+        <w:t>repository</w:t>
+      </w:r>
+      <w:proofErr w:type="spellEnd"/>
+      <w:r>
+        <w:rPr>
+          <w:sz w:val="28"/>
+          <w:szCs w:val="28"/>
+        </w:rPr>
+        <w:t xml:space="preserve"> za nas projekt</w:t>
+      </w:r>
+      <w:r>
+        <w:rPr>
+          <w:sz w:val="28"/>
+          <w:szCs w:val="28"/>
+        </w:rPr>
+        <w:t xml:space="preserve">. </w:t>
       </w:r>
     </w:p>
     <w:p>

</xml_diff>